<commit_message>
assignment and lecture 5
</commit_message>
<xml_diff>
--- a/assignment/individual_assignment_instructions.docx
+++ b/assignment/individual_assignment_instructions.docx
@@ -84,88 +84,79 @@
       </w:r>
       <w:proofErr w:type="spellStart"/>
       <w:r>
+        <w:t>Táirgí</w:t>
+      </w:r>
+      <w:proofErr w:type="spellEnd"/>
+      <w:r>
+        <w:t xml:space="preserve"> </w:t>
+      </w:r>
+      <w:proofErr w:type="spellStart"/>
+      <w:r>
+        <w:t>Déiríochta</w:t>
+      </w:r>
+      <w:proofErr w:type="spellEnd"/>
+      <w:r>
+        <w:t xml:space="preserve"> International, a company producing dairy products from Ireland and selling them</w:t>
+      </w:r>
+      <w:r>
+        <w:t xml:space="preserve"> all</w:t>
+      </w:r>
+      <w:r>
+        <w:t xml:space="preserve"> around the world</w:t>
+      </w:r>
+      <w:r>
+        <w:t xml:space="preserve">. To perform its activities, </w:t>
+      </w:r>
+      <w:proofErr w:type="spellStart"/>
+      <w:r>
+        <w:t>Táirgí</w:t>
+      </w:r>
+      <w:proofErr w:type="spellEnd"/>
+      <w:r>
+        <w:t xml:space="preserve"> </w:t>
+      </w:r>
+      <w:proofErr w:type="spellStart"/>
+      <w:r>
+        <w:t>Déiríochta</w:t>
+      </w:r>
+      <w:proofErr w:type="spellEnd"/>
+      <w:r>
+        <w:t xml:space="preserve"> International is employing a total of 5679 sales representatives spread on</w:t>
+      </w:r>
+      <w:r>
+        <w:t xml:space="preserve"> </w:t>
+      </w:r>
+      <w:r>
+        <w:t xml:space="preserve">6 continents. </w:t>
+      </w:r>
+      <w:r>
+        <w:t xml:space="preserve">The activity was </w:t>
+      </w:r>
+      <w:r>
+        <w:t>booming,</w:t>
+      </w:r>
+      <w:r>
+        <w:t xml:space="preserve"> and the company has seen an average of 11% growth over the last 5 years. </w:t>
+      </w:r>
+      <w:r>
+        <w:t xml:space="preserve">However, the results from the sales for 2020 have just been published and the </w:t>
+      </w:r>
+      <w:r>
+        <w:t xml:space="preserve">Performance of sales representatives, in </w:t>
+      </w:r>
+      <w:r>
+        <w:t>number of contracts negotiated</w:t>
+      </w:r>
+      <w:r>
+        <w:t>,</w:t>
+      </w:r>
+      <w:r>
+        <w:t xml:space="preserve"> decreased by 20% compared to 2019. In parallel, the </w:t>
+      </w:r>
+      <w:r>
         <w:t>T</w:t>
       </w:r>
       <w:r>
-        <w:t>áirgí</w:t>
-      </w:r>
-      <w:proofErr w:type="spellEnd"/>
-      <w:r>
-        <w:t xml:space="preserve"> </w:t>
-      </w:r>
-      <w:proofErr w:type="spellStart"/>
-      <w:r>
-        <w:t>D</w:t>
-      </w:r>
-      <w:r>
-        <w:t>éiríochta</w:t>
-      </w:r>
-      <w:proofErr w:type="spellEnd"/>
-      <w:r>
-        <w:t xml:space="preserve"> International, a company producing dairy products from Ireland and selling them</w:t>
-      </w:r>
-      <w:r>
-        <w:t xml:space="preserve"> all</w:t>
-      </w:r>
-      <w:r>
-        <w:t xml:space="preserve"> around the world</w:t>
-      </w:r>
-      <w:r>
-        <w:t xml:space="preserve">. To perform its activities, </w:t>
-      </w:r>
-      <w:proofErr w:type="spellStart"/>
-      <w:r>
-        <w:t>Táirgí</w:t>
-      </w:r>
-      <w:proofErr w:type="spellEnd"/>
-      <w:r>
-        <w:t xml:space="preserve"> </w:t>
-      </w:r>
-      <w:proofErr w:type="spellStart"/>
-      <w:r>
-        <w:t>Déiríochta</w:t>
-      </w:r>
-      <w:proofErr w:type="spellEnd"/>
-      <w:r>
-        <w:t xml:space="preserve"> International</w:t>
-      </w:r>
-      <w:r>
-        <w:t xml:space="preserve"> is employing a total of 5679 sales representatives spread on</w:t>
-      </w:r>
-      <w:r>
-        <w:t xml:space="preserve"> </w:t>
-      </w:r>
-      <w:r>
-        <w:t xml:space="preserve">6 continents. </w:t>
-      </w:r>
-      <w:r>
-        <w:t xml:space="preserve">The activity was </w:t>
-      </w:r>
-      <w:r>
-        <w:t>booming,</w:t>
-      </w:r>
-      <w:r>
-        <w:t xml:space="preserve"> and the company has seen an average of 11% growth over the last 5 years. </w:t>
-      </w:r>
-      <w:r>
-        <w:t xml:space="preserve">However, the results from the sales for 2020 have just been published and the </w:t>
-      </w:r>
-      <w:r>
-        <w:t xml:space="preserve">Performance of sales representatives, in </w:t>
-      </w:r>
-      <w:r>
-        <w:t>number of contracts negotiated</w:t>
-      </w:r>
-      <w:r>
-        <w:t>,</w:t>
-      </w:r>
-      <w:r>
-        <w:t xml:space="preserve"> decreased by 20% compared to 2019. In parallel, the </w:t>
-      </w:r>
-      <w:r>
-        <w:t>T</w:t>
-      </w:r>
-      <w:r>
         <w:t>urnover of sales representatives increased by 6.5% compared to 2020. The CEO is extremely worried about this situation and asked you to investigate the problem.</w:t>
       </w:r>
     </w:p>
@@ -181,64 +172,25 @@
         <w:t>they all mentioned the absence of Organisational Support as a major cause of dissatisfaction. In order to investigate the influence of Perceived Organisational Support and Turnover Intentions on sales representatives’ Performance, you have created a survey, to which 748 of them answered.</w:t>
       </w:r>
       <w:r>
-        <w:t xml:space="preserve"> </w:t>
-      </w:r>
-      <w:r>
-        <w:t>Perceived Organisational Support</w:t>
-      </w:r>
-      <w:r>
-        <w:t xml:space="preserve">, or POS, was measured by a scale of </w:t>
-      </w:r>
-      <w:r>
-        <w:t xml:space="preserve">8 </w:t>
-      </w:r>
-      <w:r>
-        <w:t xml:space="preserve">Likert </w:t>
+        <w:t xml:space="preserve"> Perceived Organisational Support, or POS, was measured by a scale of </w:t>
+      </w:r>
+      <w:r>
+        <w:t xml:space="preserve">8 Likert </w:t>
       </w:r>
       <w:r>
         <w:t xml:space="preserve">items from </w:t>
       </w:r>
       <w:r>
-        <w:t xml:space="preserve">“Strongly Disagree” (coded as 0) to </w:t>
-      </w:r>
-      <w:r>
-        <w:t xml:space="preserve">Strongly </w:t>
-      </w:r>
-      <w:r>
-        <w:t>A</w:t>
-      </w:r>
-      <w:r>
-        <w:t xml:space="preserve">gree” (coded as </w:t>
-      </w:r>
-      <w:r>
-        <w:t>6</w:t>
-      </w:r>
-      <w:r>
-        <w:t xml:space="preserve">) </w:t>
-      </w:r>
-      <w:r>
-        <w:t xml:space="preserve">by </w:t>
-      </w:r>
-      <w:r>
-        <w:t>Eisenberger, Huntington,</w:t>
-      </w:r>
-      <w:r>
-        <w:t xml:space="preserve"> </w:t>
-      </w:r>
-      <w:r>
-        <w:t>Hutchison,</w:t>
-      </w:r>
-      <w:r>
-        <w:t xml:space="preserve"> and</w:t>
-      </w:r>
-      <w:r>
-        <w:t xml:space="preserve"> Sowa (1986).</w:t>
-      </w:r>
-      <w:r>
-        <w:t xml:space="preserve"> </w:t>
-      </w:r>
-      <w:r>
-        <w:t>Turnover Intentions</w:t>
+        <w:t xml:space="preserve">“Strongly Disagree” (coded as 0) to Strongly Agree” (coded as 6) by </w:t>
+      </w:r>
+      <w:r>
+        <w:t>Eisenberger, Huntington, Hutchison, and Sowa (1986).</w:t>
+      </w:r>
+      <w:r>
+        <w:t xml:space="preserve"> Turnover Intentions</w:t>
+      </w:r>
+      <w:r>
+        <w:t>, also called TI,</w:t>
       </w:r>
       <w:r>
         <w:t xml:space="preserve"> was measured by a scale </w:t>
@@ -247,40 +199,10 @@
         <w:t xml:space="preserve">of 5 Likert items </w:t>
       </w:r>
       <w:r>
-        <w:t xml:space="preserve">from “Strongly Disagree” (coded as </w:t>
-      </w:r>
-      <w:r>
-        <w:t>1</w:t>
-      </w:r>
-      <w:r>
-        <w:t xml:space="preserve">) to Strongly Agree” (coded as </w:t>
-      </w:r>
-      <w:r>
-        <w:t>7</w:t>
-      </w:r>
-      <w:r>
-        <w:t>)</w:t>
-      </w:r>
-      <w:r>
-        <w:t xml:space="preserve"> by </w:t>
-      </w:r>
-      <w:r>
-        <w:t xml:space="preserve">Wayne, </w:t>
-      </w:r>
-      <w:r>
-        <w:t xml:space="preserve"> </w:t>
-      </w:r>
-      <w:r>
-        <w:t>Shore, and Liden</w:t>
-      </w:r>
-      <w:r>
-        <w:t xml:space="preserve"> </w:t>
-      </w:r>
-      <w:r>
-        <w:t>( 1997)</w:t>
-      </w:r>
-      <w:r>
-        <w:t>.</w:t>
+        <w:t>from “Strongly Disagree” (coded as 1) to Strongly Agree” (coded as 7)</w:t>
+      </w:r>
+      <w:r>
+        <w:t xml:space="preserve"> by Wayne,  Shore, and Liden ( 1997).</w:t>
       </w:r>
       <w:r>
         <w:t xml:space="preserve"> The list of item used in both scales are presented in the Appendix.</w:t>
@@ -1265,6 +1187,11 @@
         <w:docPartUnique/>
       </w:docPartObj>
     </w:sdtPr>
+    <w:sdtEndPr>
+      <w:rPr>
+        <w:rStyle w:val="PageNumber"/>
+      </w:rPr>
+    </w:sdtEndPr>
     <w:sdtContent>
       <w:p>
         <w:pPr>
@@ -1316,6 +1243,11 @@
         <w:docPartUnique/>
       </w:docPartObj>
     </w:sdtPr>
+    <w:sdtEndPr>
+      <w:rPr>
+        <w:rStyle w:val="PageNumber"/>
+      </w:rPr>
+    </w:sdtEndPr>
     <w:sdtContent>
       <w:p>
         <w:pPr>
@@ -2233,7 +2165,7 @@
     <w:lsdException w:name="Table Web 2" w:semiHidden="1" w:unhideWhenUsed="1"/>
     <w:lsdException w:name="Table Web 3" w:semiHidden="1" w:unhideWhenUsed="1"/>
     <w:lsdException w:name="Balloon Text" w:semiHidden="1" w:unhideWhenUsed="1"/>
-    <w:lsdException w:name="Table Grid" w:semiHidden="1" w:uiPriority="59" w:unhideWhenUsed="1"/>
+    <w:lsdException w:name="Table Grid" w:uiPriority="59"/>
     <w:lsdException w:name="Table Theme" w:semiHidden="1" w:unhideWhenUsed="1"/>
     <w:lsdException w:name="Placeholder Text" w:semiHidden="1"/>
     <w:lsdException w:name="No Spacing" w:uiPriority="1" w:qFormat="1"/>
@@ -2473,6 +2405,7 @@
   <w:style w:type="character" w:default="1" w:styleId="DefaultParagraphFont">
     <w:name w:val="Default Paragraph Font"/>
     <w:uiPriority w:val="1"/>
+    <w:semiHidden/>
     <w:unhideWhenUsed/>
   </w:style>
   <w:style w:type="table" w:default="1" w:styleId="TableNormal">

</xml_diff>